<commit_message>
Atualizações para o Comitê de Ética
Atualizando arquivos doc
</commit_message>
<xml_diff>
--- a/documents/Proposta_Bruno_Belluzzo_V2.docx
+++ b/documents/Proposta_Bruno_Belluzzo_V2.docx
@@ -136,12 +136,6 @@
         <w:gridCol w:w="4507"/>
       </w:tblGrid>
       <w:tr>
-        <w:tblPrEx>
-          <w:tblCellMar>
-            <w:top w:w="0" w:type="dxa"/>
-            <w:bottom w:w="0" w:type="dxa"/>
-          </w:tblCellMar>
-        </w:tblPrEx>
         <w:trPr>
           <w:trHeight w:hRule="exact" w:val="446"/>
           <w:jc w:val="center"/>
@@ -169,16 +163,8 @@
               <w:rPr>
                 <w:rStyle w:val="Bodytext21"/>
               </w:rPr>
-              <w:t xml:space="preserve">Nome: Bruno </w:t>
+              <w:t>Nome: Bruno Belluzzo</w:t>
             </w:r>
-            <w:proofErr w:type="spellStart"/>
-            <w:r>
-              <w:rPr>
-                <w:rStyle w:val="Bodytext21"/>
-              </w:rPr>
-              <w:t>Belluzzo</w:t>
-            </w:r>
-            <w:proofErr w:type="spellEnd"/>
           </w:p>
         </w:tc>
         <w:tc>
@@ -211,12 +197,6 @@
         </w:tc>
       </w:tr>
       <w:tr>
-        <w:tblPrEx>
-          <w:tblCellMar>
-            <w:top w:w="0" w:type="dxa"/>
-            <w:bottom w:w="0" w:type="dxa"/>
-          </w:tblCellMar>
-        </w:tblPrEx>
         <w:trPr>
           <w:trHeight w:hRule="exact" w:val="734"/>
           <w:jc w:val="center"/>
@@ -437,36 +417,48 @@
       </w:pPr>
       <w:r>
         <w:rPr>
+          <w:b/>
+          <w:bCs/>
           <w:lang w:val="pt-BR"/>
         </w:rPr>
         <w:t xml:space="preserve">Proposta para Trabalho de </w:t>
       </w:r>
       <w:r>
         <w:rPr>
+          <w:b/>
+          <w:bCs/>
           <w:lang w:val="pt-BR"/>
         </w:rPr>
         <w:t>Conclusão</w:t>
       </w:r>
       <w:r>
         <w:rPr>
+          <w:b/>
+          <w:bCs/>
           <w:lang w:val="pt-BR"/>
         </w:rPr>
         <w:t xml:space="preserve"> de Curso do Curso de Bacharelado em </w:t>
       </w:r>
       <w:r>
         <w:rPr>
+          <w:b/>
+          <w:bCs/>
           <w:lang w:val="pt-BR"/>
         </w:rPr>
         <w:t>Ciência</w:t>
       </w:r>
       <w:r>
         <w:rPr>
+          <w:b/>
+          <w:bCs/>
           <w:lang w:val="pt-BR"/>
         </w:rPr>
         <w:t xml:space="preserve"> da </w:t>
       </w:r>
       <w:r>
         <w:rPr>
+          <w:b/>
+          <w:bCs/>
           <w:lang w:val="pt-BR"/>
         </w:rPr>
         <w:t>Computação</w:t>
@@ -499,6 +491,7 @@
       <w:r>
         <w:rPr>
           <w:rStyle w:val="Bodytext2SimSun12pt"/>
+          <w:rFonts w:hint="eastAsia"/>
           <w:lang w:val="pt-BR"/>
         </w:rPr>
         <w:t>，</w:t>
@@ -829,6 +822,40 @@
         <w:spacing w:before="0" w:after="0" w:line="590" w:lineRule="exact"/>
         <w:ind w:left="1240"/>
         <w:jc w:val="both"/>
+        <w:rPr>
+          <w:lang w:val="pt-BR"/>
+        </w:rPr>
+      </w:pPr>
+      <w:r>
+        <w:rPr>
+          <w:lang w:val="pt-BR"/>
+        </w:rPr>
+        <w:t xml:space="preserve">REFERENCIAS </w:t>
+      </w:r>
+      <w:r>
+        <w:rPr>
+          <w:lang w:val="pt-BR"/>
+        </w:rPr>
+        <w:tab/>
+        <w:t xml:space="preserve"> 7</w:t>
+      </w:r>
+      <w:r>
+        <w:fldChar w:fldCharType="end"/>
+      </w:r>
+    </w:p>
+    <w:p>
+      <w:pPr>
+        <w:pStyle w:val="Sumrio1"/>
+        <w:shd w:val="clear" w:color="auto" w:fill="auto"/>
+        <w:tabs>
+          <w:tab w:val="right" w:leader="dot" w:pos="9048"/>
+        </w:tabs>
+        <w:spacing w:before="0" w:after="0" w:line="590" w:lineRule="exact"/>
+        <w:ind w:left="1240"/>
+        <w:jc w:val="both"/>
+        <w:rPr>
+          <w:lang w:val="pt-BR"/>
+        </w:rPr>
         <w:sectPr>
           <w:footerReference w:type="default" r:id="rId8"/>
           <w:pgSz w:w="11900" w:h="16840"/>
@@ -838,15 +865,319 @@
           <w:docGrid w:linePitch="360"/>
         </w:sectPr>
       </w:pPr>
-      <w:r>
-        <w:t xml:space="preserve">REFERENCIAS </w:t>
-      </w:r>
-      <w:r>
-        <w:tab/>
-        <w:t xml:space="preserve"> 7</w:t>
-      </w:r>
-      <w:r>
-        <w:fldChar w:fldCharType="end"/>
+    </w:p>
+    <w:p>
+      <w:pPr>
+        <w:pStyle w:val="Heading110"/>
+        <w:keepNext/>
+        <w:keepLines/>
+        <w:shd w:val="clear" w:color="auto" w:fill="auto"/>
+        <w:tabs>
+          <w:tab w:val="left" w:pos="547"/>
+        </w:tabs>
+        <w:rPr>
+          <w:rStyle w:val="Heading11SmallCaps"/>
+          <w:b/>
+          <w:bCs/>
+          <w:sz w:val="24"/>
+          <w:szCs w:val="24"/>
+          <w:lang w:val="pt-BR"/>
+        </w:rPr>
+      </w:pPr>
+      <w:r>
+        <w:rPr>
+          <w:rStyle w:val="Heading11SmallCaps"/>
+          <w:b/>
+          <w:bCs/>
+          <w:sz w:val="24"/>
+          <w:szCs w:val="24"/>
+          <w:lang w:val="pt-BR"/>
+        </w:rPr>
+        <w:lastRenderedPageBreak/>
+        <w:t>Resumo</w:t>
+      </w:r>
+    </w:p>
+    <w:p>
+      <w:pPr>
+        <w:jc w:val="both"/>
+        <w:rPr>
+          <w:rFonts w:ascii="Arial" w:hAnsi="Arial" w:cs="Arial"/>
+          <w:sz w:val="20"/>
+          <w:szCs w:val="20"/>
+          <w:lang w:val="pt-BR"/>
+        </w:rPr>
+      </w:pPr>
+      <w:r>
+        <w:rPr>
+          <w:rFonts w:ascii="Arial" w:hAnsi="Arial" w:cs="Arial"/>
+          <w:sz w:val="20"/>
+          <w:szCs w:val="20"/>
+          <w:lang w:val="pt-BR"/>
+        </w:rPr>
+        <w:t>Apesar do grande impacto na economia mundial e do sucesso que são os cinemas ao redor do mundo,</w:t>
+      </w:r>
+      <w:r>
+        <w:rPr>
+          <w:sz w:val="20"/>
+          <w:szCs w:val="20"/>
+          <w:lang w:val="pt-BR"/>
+        </w:rPr>
+        <w:t xml:space="preserve"> </w:t>
+      </w:r>
+      <w:r>
+        <w:rPr>
+          <w:rFonts w:ascii="Arial" w:hAnsi="Arial" w:cs="Arial"/>
+          <w:sz w:val="20"/>
+          <w:szCs w:val="20"/>
+          <w:lang w:val="pt-BR"/>
+        </w:rPr>
+        <w:t xml:space="preserve">com o crescimento de serviços de vídeo online as pessoas, cada vez mais, estão deixando de ir ao cinema, pois, eventualmente, o filme estará disponível online. Em meio a toda essa revolução cinematográfica, cinemas de pequeno porte, que possuem uma única sala para exibição de filmes, sofrem com a disponibilidade de cópias, pois os estúdios e suas distribuidoras dão preferência às grandes redes de cinemas, pois estas geram maior receita. Procurando entender as limitações desses pequenos cinemas, este projeto busca utilizar técnicas de ciência de dados e </w:t>
+      </w:r>
+      <w:r>
+        <w:rPr>
+          <w:rFonts w:ascii="Arial" w:hAnsi="Arial" w:cs="Arial"/>
+          <w:sz w:val="20"/>
+          <w:szCs w:val="20"/>
+          <w:lang w:val="pt-BR"/>
+        </w:rPr>
+        <w:t xml:space="preserve">aprendizado de máquina </w:t>
+      </w:r>
+      <w:r>
+        <w:rPr>
+          <w:rFonts w:ascii="Arial" w:hAnsi="Arial" w:cs="Arial"/>
+          <w:sz w:val="20"/>
+          <w:szCs w:val="20"/>
+          <w:lang w:val="pt-BR"/>
+        </w:rPr>
+        <w:t>(</w:t>
+      </w:r>
+      <w:proofErr w:type="spellStart"/>
+      <w:r>
+        <w:rPr>
+          <w:rFonts w:ascii="Arial" w:hAnsi="Arial" w:cs="Arial"/>
+          <w:b/>
+          <w:bCs/>
+          <w:i/>
+          <w:iCs/>
+          <w:sz w:val="20"/>
+          <w:szCs w:val="20"/>
+          <w:lang w:val="pt-BR"/>
+        </w:rPr>
+        <w:t>machine</w:t>
+      </w:r>
+      <w:proofErr w:type="spellEnd"/>
+      <w:r>
+        <w:rPr>
+          <w:rFonts w:ascii="Arial" w:hAnsi="Arial" w:cs="Arial"/>
+          <w:b/>
+          <w:bCs/>
+          <w:i/>
+          <w:iCs/>
+          <w:sz w:val="20"/>
+          <w:szCs w:val="20"/>
+          <w:lang w:val="pt-BR"/>
+        </w:rPr>
+        <w:t xml:space="preserve"> </w:t>
+      </w:r>
+      <w:proofErr w:type="spellStart"/>
+      <w:r>
+        <w:rPr>
+          <w:rFonts w:ascii="Arial" w:hAnsi="Arial" w:cs="Arial"/>
+          <w:b/>
+          <w:bCs/>
+          <w:i/>
+          <w:iCs/>
+          <w:sz w:val="20"/>
+          <w:szCs w:val="20"/>
+          <w:lang w:val="pt-BR"/>
+        </w:rPr>
+        <w:t>learning</w:t>
+      </w:r>
+      <w:proofErr w:type="spellEnd"/>
+      <w:r>
+        <w:rPr>
+          <w:rFonts w:ascii="Arial" w:hAnsi="Arial" w:cs="Arial"/>
+          <w:sz w:val="20"/>
+          <w:szCs w:val="20"/>
+          <w:lang w:val="pt-BR"/>
+        </w:rPr>
+        <w:t>)</w:t>
+      </w:r>
+      <w:r>
+        <w:rPr>
+          <w:rFonts w:ascii="Arial" w:hAnsi="Arial" w:cs="Arial"/>
+          <w:i/>
+          <w:iCs/>
+          <w:sz w:val="20"/>
+          <w:szCs w:val="20"/>
+          <w:lang w:val="pt-BR"/>
+        </w:rPr>
+        <w:t xml:space="preserve"> </w:t>
+      </w:r>
+      <w:r>
+        <w:rPr>
+          <w:rFonts w:ascii="Arial" w:hAnsi="Arial" w:cs="Arial"/>
+          <w:sz w:val="20"/>
+          <w:szCs w:val="20"/>
+          <w:lang w:val="pt-BR"/>
+        </w:rPr>
+        <w:t xml:space="preserve">para levantar dados por meio de um </w:t>
+      </w:r>
+      <w:proofErr w:type="spellStart"/>
+      <w:r>
+        <w:rPr>
+          <w:rFonts w:ascii="Arial" w:hAnsi="Arial" w:cs="Arial"/>
+          <w:i/>
+          <w:iCs/>
+          <w:sz w:val="20"/>
+          <w:szCs w:val="20"/>
+          <w:lang w:val="pt-BR"/>
+        </w:rPr>
+        <w:t>survey</w:t>
+      </w:r>
+      <w:proofErr w:type="spellEnd"/>
+      <w:r>
+        <w:rPr>
+          <w:rFonts w:ascii="Arial" w:hAnsi="Arial" w:cs="Arial"/>
+          <w:sz w:val="20"/>
+          <w:szCs w:val="20"/>
+          <w:lang w:val="pt-BR"/>
+        </w:rPr>
+        <w:t xml:space="preserve"> sobre os frequentadores do cinema com o intuito de compreender o </w:t>
+      </w:r>
+      <w:r>
+        <w:rPr>
+          <w:rFonts w:ascii="Arial" w:hAnsi="Arial" w:cs="Arial"/>
+          <w:i/>
+          <w:iCs/>
+          <w:sz w:val="20"/>
+          <w:szCs w:val="20"/>
+          <w:lang w:val="pt-BR"/>
+        </w:rPr>
+        <w:t xml:space="preserve">perfil desses clientes </w:t>
+      </w:r>
+      <w:r>
+        <w:rPr>
+          <w:rFonts w:ascii="Arial" w:hAnsi="Arial" w:cs="Arial"/>
+          <w:sz w:val="20"/>
+          <w:szCs w:val="20"/>
+          <w:lang w:val="pt-BR"/>
+        </w:rPr>
+        <w:t>e buscar sugerir soluções inteligentes com o intuito de maximizar os lucros do estabelecimento</w:t>
+      </w:r>
+      <w:r>
+        <w:rPr>
+          <w:rFonts w:ascii="Arial" w:hAnsi="Arial" w:cs="Arial"/>
+          <w:i/>
+          <w:iCs/>
+          <w:sz w:val="20"/>
+          <w:szCs w:val="20"/>
+          <w:lang w:val="pt-BR"/>
+        </w:rPr>
+        <w:t xml:space="preserve">, </w:t>
+      </w:r>
+      <w:r>
+        <w:rPr>
+          <w:rFonts w:ascii="Arial" w:hAnsi="Arial" w:cs="Arial"/>
+          <w:sz w:val="20"/>
+          <w:szCs w:val="20"/>
+          <w:lang w:val="pt-BR"/>
+        </w:rPr>
+        <w:t>e melhorando o atendimento e a satisfação deste público</w:t>
+      </w:r>
+      <w:r>
+        <w:rPr>
+          <w:rFonts w:ascii="Arial" w:hAnsi="Arial" w:cs="Arial"/>
+          <w:i/>
+          <w:iCs/>
+          <w:sz w:val="20"/>
+          <w:szCs w:val="20"/>
+          <w:lang w:val="pt-BR"/>
+        </w:rPr>
+        <w:t>.</w:t>
+      </w:r>
+    </w:p>
+    <w:p>
+      <w:pPr>
+        <w:pStyle w:val="Bodytext20"/>
+        <w:jc w:val="left"/>
+        <w:rPr>
+          <w:rStyle w:val="Heading11SmallCaps"/>
+          <w:smallCaps w:val="0"/>
+          <w:sz w:val="20"/>
+          <w:szCs w:val="20"/>
+          <w:lang w:val="pt-BR"/>
+        </w:rPr>
+      </w:pPr>
+      <w:r>
+        <w:rPr>
+          <w:rStyle w:val="Heading31"/>
+          <w:sz w:val="24"/>
+          <w:szCs w:val="24"/>
+          <w:lang w:val="pt-BR"/>
+        </w:rPr>
+        <w:t>Palavras-Chave</w:t>
+      </w:r>
+      <w:r>
+        <w:rPr>
+          <w:rStyle w:val="Heading11SmallCaps"/>
+          <w:smallCaps w:val="0"/>
+          <w:sz w:val="20"/>
+          <w:szCs w:val="20"/>
+          <w:lang w:val="pt-BR"/>
+        </w:rPr>
+        <w:t>: Cinema de Pequeno Porte, Big Data, Aprendizado de</w:t>
+      </w:r>
+      <w:r>
+        <w:rPr>
+          <w:rStyle w:val="Heading11SmallCaps"/>
+          <w:smallCaps w:val="0"/>
+          <w:sz w:val="20"/>
+          <w:szCs w:val="20"/>
+          <w:lang w:val="pt-BR"/>
+        </w:rPr>
+        <w:t xml:space="preserve"> Máquina, Ciência de Dados, </w:t>
+      </w:r>
+      <w:proofErr w:type="spellStart"/>
+      <w:r>
+        <w:rPr>
+          <w:rStyle w:val="Heading11SmallCaps"/>
+          <w:smallCaps w:val="0"/>
+          <w:sz w:val="20"/>
+          <w:szCs w:val="20"/>
+          <w:lang w:val="pt-BR"/>
+        </w:rPr>
+        <w:t>Survey</w:t>
+      </w:r>
+      <w:proofErr w:type="spellEnd"/>
+      <w:r>
+        <w:rPr>
+          <w:rStyle w:val="Heading11SmallCaps"/>
+          <w:smallCaps w:val="0"/>
+          <w:sz w:val="20"/>
+          <w:szCs w:val="20"/>
+          <w:lang w:val="pt-BR"/>
+        </w:rPr>
+        <w:t xml:space="preserve"> </w:t>
+      </w:r>
+    </w:p>
+    <w:p>
+      <w:pPr>
+        <w:rPr>
+          <w:rStyle w:val="Heading11SmallCaps"/>
+          <w:sz w:val="24"/>
+          <w:szCs w:val="24"/>
+          <w:lang w:val="pt-BR"/>
+        </w:rPr>
+      </w:pPr>
+      <w:r>
+        <w:rPr>
+          <w:rStyle w:val="Heading11SmallCaps"/>
+          <w:sz w:val="24"/>
+          <w:szCs w:val="24"/>
+          <w:lang w:val="pt-BR"/>
+        </w:rPr>
+        <w:br w:type="page"/>
       </w:r>
     </w:p>
     <w:p>
@@ -890,77 +1221,197 @@
       </w:pPr>
       <w:r>
         <w:rPr>
-          <w:lang w:val="pt-BR"/>
-        </w:rPr>
-        <w:t xml:space="preserve">Data Science ou </w:t>
-      </w:r>
-      <w:r>
-        <w:rPr>
-          <w:lang w:val="pt-BR"/>
-        </w:rPr>
-        <w:t>Ciência</w:t>
-      </w:r>
-      <w:r>
-        <w:rPr>
-          <w:lang w:val="pt-BR"/>
-        </w:rPr>
-        <w:t xml:space="preserve"> de Dados e uma </w:t>
-      </w:r>
-      <w:r>
-        <w:rPr>
-          <w:lang w:val="pt-BR"/>
-        </w:rPr>
-        <w:t>área</w:t>
-      </w:r>
-      <w:r>
-        <w:rPr>
-          <w:lang w:val="pt-BR"/>
-        </w:rPr>
-        <w:t xml:space="preserve"> que </w:t>
-      </w:r>
-      <w:r>
-        <w:rPr>
-          <w:lang w:val="pt-BR"/>
-        </w:rPr>
-        <w:t>já</w:t>
-      </w:r>
-      <w:r>
-        <w:rPr>
-          <w:lang w:val="pt-BR"/>
-        </w:rPr>
-        <w:t xml:space="preserve"> existe ha mais de 30 anos, mas vem ganhando destaque </w:t>
-      </w:r>
-      <w:r>
-        <w:rPr>
-          <w:lang w:val="pt-BR"/>
-        </w:rPr>
-        <w:t xml:space="preserve">nos </w:t>
-      </w:r>
-      <w:r>
-        <w:rPr>
-          <w:lang w:val="pt-BR"/>
-        </w:rPr>
-        <w:t>últimos</w:t>
-      </w:r>
-      <w:r>
-        <w:rPr>
-          <w:lang w:val="pt-BR"/>
-        </w:rPr>
-        <w:t xml:space="preserve"> anos, devido ao </w:t>
-      </w:r>
-      <w:r>
-        <w:rPr>
           <w:i/>
           <w:iCs/>
           <w:lang w:val="pt-BR"/>
         </w:rPr>
+        <w:t>Data Science</w:t>
+      </w:r>
+      <w:r>
+        <w:rPr>
+          <w:lang w:val="pt-BR"/>
+        </w:rPr>
+        <w:t xml:space="preserve"> ou </w:t>
+      </w:r>
+      <w:r>
+        <w:rPr>
+          <w:i/>
+          <w:iCs/>
+          <w:lang w:val="pt-BR"/>
+        </w:rPr>
+        <w:t>Ciência</w:t>
+      </w:r>
+      <w:r>
+        <w:rPr>
+          <w:i/>
+          <w:iCs/>
+          <w:lang w:val="pt-BR"/>
+        </w:rPr>
+        <w:t xml:space="preserve"> de Dados</w:t>
+      </w:r>
+      <w:r>
+        <w:rPr>
+          <w:lang w:val="pt-BR"/>
+        </w:rPr>
+        <w:t xml:space="preserve"> </w:t>
+      </w:r>
+      <w:r>
+        <w:rPr>
+          <w:lang w:val="pt-BR"/>
+        </w:rPr>
+        <w:t>é</w:t>
+      </w:r>
+      <w:r>
+        <w:rPr>
+          <w:lang w:val="pt-BR"/>
+        </w:rPr>
+        <w:t xml:space="preserve"> uma </w:t>
+      </w:r>
+      <w:r>
+        <w:rPr>
+          <w:i/>
+          <w:iCs/>
+          <w:lang w:val="pt-BR"/>
+        </w:rPr>
+        <w:t>disciplina de pesquisa aplicada</w:t>
+      </w:r>
+      <w:r>
+        <w:rPr>
+          <w:lang w:val="pt-BR"/>
+        </w:rPr>
+        <w:t xml:space="preserve"> </w:t>
+      </w:r>
+      <w:r>
+        <w:rPr>
+          <w:i/>
+          <w:iCs/>
+          <w:lang w:val="pt-BR"/>
+        </w:rPr>
+        <w:t>computacional</w:t>
+      </w:r>
+      <w:r>
+        <w:rPr>
+          <w:lang w:val="pt-BR"/>
+        </w:rPr>
+        <w:t xml:space="preserve"> </w:t>
+      </w:r>
+      <w:r>
+        <w:rPr>
+          <w:lang w:val="pt-BR"/>
+        </w:rPr>
+        <w:t xml:space="preserve">que </w:t>
+      </w:r>
+      <w:r>
+        <w:rPr>
+          <w:lang w:val="pt-BR"/>
+        </w:rPr>
+        <w:t>já</w:t>
+      </w:r>
+      <w:r>
+        <w:rPr>
+          <w:lang w:val="pt-BR"/>
+        </w:rPr>
+        <w:t xml:space="preserve"> existe h</w:t>
+      </w:r>
+      <w:r>
+        <w:rPr>
+          <w:lang w:val="pt-BR"/>
+        </w:rPr>
+        <w:t>á</w:t>
+      </w:r>
+      <w:r>
+        <w:rPr>
+          <w:lang w:val="pt-BR"/>
+        </w:rPr>
+        <w:t xml:space="preserve"> mais de 30 anos, </w:t>
+      </w:r>
+      <w:r>
+        <w:rPr>
+          <w:lang w:val="pt-BR"/>
+        </w:rPr>
+        <w:t xml:space="preserve">afirma Silveira (2016). Nos últimos anos esta área </w:t>
+      </w:r>
+      <w:r>
+        <w:rPr>
+          <w:lang w:val="pt-BR"/>
+        </w:rPr>
+        <w:t xml:space="preserve">vem ganhando destaque </w:t>
+      </w:r>
+      <w:r>
+        <w:rPr>
+          <w:lang w:val="pt-BR"/>
+        </w:rPr>
+        <w:t xml:space="preserve">nos </w:t>
+      </w:r>
+      <w:r>
+        <w:rPr>
+          <w:lang w:val="pt-BR"/>
+        </w:rPr>
+        <w:t xml:space="preserve">devido </w:t>
+      </w:r>
+      <w:r>
+        <w:rPr>
+          <w:lang w:val="pt-BR"/>
+        </w:rPr>
+        <w:t xml:space="preserve">á </w:t>
+      </w:r>
+      <w:r>
+        <w:rPr>
+          <w:lang w:val="pt-BR"/>
+        </w:rPr>
+        <w:t>disponibilidade</w:t>
+      </w:r>
+      <w:r>
+        <w:rPr>
+          <w:lang w:val="pt-BR"/>
+        </w:rPr>
+        <w:t xml:space="preserve"> de uma </w:t>
+      </w:r>
+      <w:r>
+        <w:rPr>
+          <w:b/>
+          <w:bCs/>
+          <w:lang w:val="pt-BR"/>
+        </w:rPr>
+        <w:t xml:space="preserve">grande quantidade de dados </w:t>
+      </w:r>
+      <w:r>
+        <w:rPr>
+          <w:lang w:val="pt-BR"/>
+        </w:rPr>
+        <w:t xml:space="preserve">disponíveis, denominados </w:t>
+      </w:r>
+      <w:r>
+        <w:rPr>
+          <w:b/>
+          <w:bCs/>
+          <w:lang w:val="pt-BR"/>
+        </w:rPr>
         <w:t>Big Data</w:t>
       </w:r>
       <w:r>
         <w:rPr>
           <w:lang w:val="pt-BR"/>
         </w:rPr>
-        <w:t xml:space="preserve">. O desenvolvimento de </w:t>
+        <w:t xml:space="preserve">. </w:t>
+      </w:r>
+    </w:p>
+    <w:p>
+      <w:pPr>
+        <w:pStyle w:val="Bodytext20"/>
+        <w:shd w:val="clear" w:color="auto" w:fill="auto"/>
+        <w:spacing w:after="120"/>
+        <w:ind w:firstLine="800"/>
+        <w:jc w:val="both"/>
+        <w:rPr>
+          <w:lang w:val="pt-BR"/>
+        </w:rPr>
+      </w:pPr>
+      <w:r>
+        <w:rPr>
+          <w:lang w:val="pt-BR"/>
+        </w:rPr>
+        <w:t xml:space="preserve">O desenvolvimento de </w:t>
       </w:r>
       <w:r>
         <w:rPr>
@@ -2298,7 +2749,21 @@
         <w:rPr>
           <w:lang w:val="pt-BR"/>
         </w:rPr>
-        <w:t xml:space="preserve"> preferencia aos grandes cinemas, que </w:t>
+        <w:t xml:space="preserve"> </w:t>
+      </w:r>
+      <w:proofErr w:type="spellStart"/>
+      <w:r>
+        <w:rPr>
+          <w:lang w:val="pt-BR"/>
+        </w:rPr>
+        <w:t>preferencia</w:t>
+      </w:r>
+      <w:proofErr w:type="spellEnd"/>
+      <w:r>
+        <w:rPr>
+          <w:lang w:val="pt-BR"/>
+        </w:rPr>
+        <w:t xml:space="preserve"> aos grandes cinemas, que </w:t>
       </w:r>
       <w:proofErr w:type="spellStart"/>
       <w:r>
@@ -2417,6 +2882,7 @@
       <w:bookmarkStart w:id="4" w:name="bookmark6"/>
       <w:bookmarkStart w:id="5" w:name="bookmark7"/>
       <w:r>
+        <w:lastRenderedPageBreak/>
         <w:t>PROBLEMA</w:t>
       </w:r>
       <w:bookmarkEnd w:id="4"/>
@@ -2479,7 +2945,21 @@
         <w:rPr>
           <w:lang w:val="pt-BR"/>
         </w:rPr>
-        <w:t xml:space="preserve"> de pequeno porte, assim como o numero de habitantes da cidade em que normalmente se localizam, que na maioria dos casos </w:t>
+        <w:t xml:space="preserve"> de pequeno porte, assim como o </w:t>
+      </w:r>
+      <w:proofErr w:type="spellStart"/>
+      <w:r>
+        <w:rPr>
+          <w:lang w:val="pt-BR"/>
+        </w:rPr>
+        <w:t>numero</w:t>
+      </w:r>
+      <w:proofErr w:type="spellEnd"/>
+      <w:r>
+        <w:rPr>
+          <w:lang w:val="pt-BR"/>
+        </w:rPr>
+        <w:t xml:space="preserve"> de habitantes da cidade em que normalmente se localizam, que na maioria dos casos </w:t>
       </w:r>
       <w:proofErr w:type="spellStart"/>
       <w:r>
@@ -2493,14 +2973,7 @@
         <w:rPr>
           <w:lang w:val="pt-BR"/>
         </w:rPr>
-        <w:t xml:space="preserve"> cidades pequenas, </w:t>
-      </w:r>
-      <w:r>
-        <w:rPr>
-          <w:lang w:val="pt-BR"/>
-        </w:rPr>
-        <w:lastRenderedPageBreak/>
-        <w:t xml:space="preserve">dificultam a possibilidade de se obter maiores ganhos. As distribuidoras de filmes ficam com uma parcela da renda da venda de ingressos, logo e mais vantajoso para elas redes de cinema de grande porte, que possuem um publico muito maior que </w:t>
+        <w:t xml:space="preserve"> cidades pequenas, dificultam a possibilidade de se obter maiores ganhos. As distribuidoras de filmes ficam com uma parcela da renda da venda de ingressos, logo e mais vantajoso para elas redes de cinema de grande porte, que possuem um publico muito maior que </w:t>
       </w:r>
       <w:proofErr w:type="gramStart"/>
       <w:r>
@@ -2941,7 +3414,21 @@
         <w:rPr>
           <w:lang w:val="pt-BR"/>
         </w:rPr>
-        <w:t xml:space="preserve"> disponibiliza aos gestores um conjunto de indicadores sobre o negocio, que lhe </w:t>
+        <w:t xml:space="preserve"> disponibiliza aos gestores um conjunto de indicadores sobre o </w:t>
+      </w:r>
+      <w:proofErr w:type="spellStart"/>
+      <w:r>
+        <w:rPr>
+          <w:lang w:val="pt-BR"/>
+        </w:rPr>
+        <w:t>negocio</w:t>
+      </w:r>
+      <w:proofErr w:type="spellEnd"/>
+      <w:r>
+        <w:rPr>
+          <w:lang w:val="pt-BR"/>
+        </w:rPr>
+        <w:t xml:space="preserve">, que lhe </w:t>
       </w:r>
       <w:proofErr w:type="spellStart"/>
       <w:r>
@@ -3234,21 +3721,7 @@
         <w:rPr>
           <w:lang w:val="pt-BR"/>
         </w:rPr>
-        <w:t xml:space="preserve"> coletadas por meio do levantamento dos dados, assim como </w:t>
-      </w:r>
-      <w:proofErr w:type="spellStart"/>
-      <w:r>
-        <w:rPr>
-          <w:lang w:val="pt-BR"/>
-        </w:rPr>
-        <w:t>experiencias</w:t>
-      </w:r>
-      <w:proofErr w:type="spellEnd"/>
-      <w:r>
-        <w:rPr>
-          <w:lang w:val="pt-BR"/>
-        </w:rPr>
-        <w:t xml:space="preserve"> do passado, e </w:t>
+        <w:t xml:space="preserve"> coletadas por meio do levantamento dos dados, assim como experiencias do passado, e </w:t>
       </w:r>
       <w:proofErr w:type="spellStart"/>
       <w:r>
@@ -3311,6 +3784,7 @@
       </w:pPr>
       <w:bookmarkStart w:id="9" w:name="bookmark11"/>
       <w:r>
+        <w:lastRenderedPageBreak/>
         <w:t>OBJETIVOS</w:t>
       </w:r>
       <w:bookmarkEnd w:id="9"/>
@@ -3360,7 +3834,6 @@
         <w:rPr>
           <w:lang w:val="pt-BR"/>
         </w:rPr>
-        <w:lastRenderedPageBreak/>
         <w:t xml:space="preserve">Utilizar </w:t>
       </w:r>
       <w:proofErr w:type="spellStart"/>
@@ -3739,6 +4212,7 @@
         </w:rPr>
         <w:t xml:space="preserve"> </w:t>
       </w:r>
+      <w:proofErr w:type="spellStart"/>
       <w:proofErr w:type="gramStart"/>
       <w:r>
         <w:rPr>
@@ -3746,6 +4220,7 @@
         </w:rPr>
         <w:t>varias</w:t>
       </w:r>
+      <w:proofErr w:type="spellEnd"/>
       <w:proofErr w:type="gramEnd"/>
       <w:r>
         <w:rPr>
@@ -3851,6 +4326,7 @@
         </w:rPr>
         <w:t xml:space="preserve"> e </w:t>
       </w:r>
+      <w:proofErr w:type="spellStart"/>
       <w:proofErr w:type="gramStart"/>
       <w:r>
         <w:rPr>
@@ -3858,6 +4334,7 @@
         </w:rPr>
         <w:t>analise</w:t>
       </w:r>
+      <w:proofErr w:type="spellEnd"/>
       <w:proofErr w:type="gramEnd"/>
       <w:r>
         <w:rPr>
@@ -4067,21 +4544,21 @@
         <w:rPr>
           <w:lang w:val="pt-BR"/>
         </w:rPr>
-        <w:t xml:space="preserve"> levantadas, iremos aplica-las na </w:t>
+        <w:t xml:space="preserve"> levantadas, iremos </w:t>
       </w:r>
       <w:proofErr w:type="gramStart"/>
       <w:r>
         <w:rPr>
           <w:lang w:val="pt-BR"/>
         </w:rPr>
-        <w:t>pratica</w:t>
+        <w:t>aplica-las</w:t>
       </w:r>
       <w:proofErr w:type="gramEnd"/>
       <w:r>
         <w:rPr>
           <w:lang w:val="pt-BR"/>
         </w:rPr>
-        <w:t>.</w:t>
+        <w:t xml:space="preserve"> na pratica.</w:t>
       </w:r>
     </w:p>
     <w:p>
@@ -4176,6 +4653,7 @@
         <w:rPr>
           <w:lang w:val="pt-BR"/>
         </w:rPr>
+        <w:lastRenderedPageBreak/>
         <w:t>decisao</w:t>
       </w:r>
       <w:proofErr w:type="spellEnd"/>
@@ -4333,6 +4811,9 @@
         <w:spacing w:after="120"/>
         <w:ind w:right="520" w:firstLine="780"/>
         <w:jc w:val="both"/>
+        <w:rPr>
+          <w:lang w:val="pt-BR"/>
+        </w:rPr>
       </w:pPr>
       <w:r>
         <w:rPr>
@@ -4411,47 +4892,24 @@
         <w:t>。</w:t>
       </w:r>
       <w:r>
-        <w:t xml:space="preserve">com </w:t>
-      </w:r>
-      <w:proofErr w:type="spellStart"/>
-      <w:r>
-        <w:t>os</w:t>
-      </w:r>
-      <w:proofErr w:type="spellEnd"/>
-      <w:r>
-        <w:t xml:space="preserve"> dados </w:t>
-      </w:r>
-      <w:proofErr w:type="spellStart"/>
-      <w:r>
-        <w:t>anteriores</w:t>
-      </w:r>
-      <w:proofErr w:type="spellEnd"/>
-      <w:r>
-        <w:t xml:space="preserve"> a </w:t>
-      </w:r>
-      <w:proofErr w:type="spellStart"/>
-      <w:r>
+        <w:rPr>
+          <w:lang w:val="pt-BR"/>
+        </w:rPr>
+        <w:t xml:space="preserve">com os dados anteriores a </w:t>
+      </w:r>
+      <w:proofErr w:type="spellStart"/>
+      <w:r>
+        <w:rPr>
+          <w:lang w:val="pt-BR"/>
+        </w:rPr>
         <w:t>realizacao</w:t>
       </w:r>
       <w:proofErr w:type="spellEnd"/>
       <w:r>
-        <w:t xml:space="preserve"> da </w:t>
-      </w:r>
-      <w:proofErr w:type="spellStart"/>
-      <w:r>
-        <w:t>primeira</w:t>
-      </w:r>
-      <w:proofErr w:type="spellEnd"/>
-      <w:r>
-        <w:t xml:space="preserve"> </w:t>
-      </w:r>
-      <w:proofErr w:type="spellStart"/>
-      <w:r>
-        <w:t>pesquisa</w:t>
-      </w:r>
-      <w:proofErr w:type="spellEnd"/>
-      <w:r>
-        <w:t>.</w:t>
+        <w:rPr>
+          <w:lang w:val="pt-BR"/>
+        </w:rPr>
+        <w:t xml:space="preserve"> da primeira pesquisa.</w:t>
       </w:r>
     </w:p>
     <w:p>
@@ -4470,14 +4928,7 @@
         <w:rPr>
           <w:lang w:val="pt-BR"/>
         </w:rPr>
-        <w:t xml:space="preserve">O uso de Python foi motivado por ser uma das linguagens mais utilizadas para pesquisa, conter </w:t>
-      </w:r>
-      <w:r>
-        <w:rPr>
-          <w:lang w:val="pt-BR"/>
-        </w:rPr>
-        <w:lastRenderedPageBreak/>
-        <w:t xml:space="preserve">ferramentas que facilitam o estudo e a </w:t>
+        <w:t xml:space="preserve">O uso de Python foi motivado por ser uma das linguagens mais utilizadas para pesquisa, conter ferramentas que facilitam o estudo e a </w:t>
       </w:r>
       <w:proofErr w:type="spellStart"/>
       <w:r>
@@ -4651,6 +5102,8 @@
         <w:spacing w:after="991"/>
       </w:pPr>
       <w:bookmarkStart w:id="15" w:name="bookmark17"/>
+      <w:bookmarkStart w:id="16" w:name="_Hlk12894419"/>
+      <w:bookmarkStart w:id="17" w:name="_Hlk12894441"/>
       <w:r>
         <w:t>CRONOGRAMA</w:t>
       </w:r>
@@ -4680,12 +5133,6 @@
         <w:gridCol w:w="806"/>
       </w:tblGrid>
       <w:tr>
-        <w:tblPrEx>
-          <w:tblCellMar>
-            <w:top w:w="0" w:type="dxa"/>
-            <w:bottom w:w="0" w:type="dxa"/>
-          </w:tblCellMar>
-        </w:tblPrEx>
         <w:trPr>
           <w:trHeight w:hRule="exact" w:val="379"/>
           <w:jc w:val="center"/>
@@ -4707,6 +5154,8 @@
                 <w:szCs w:val="10"/>
               </w:rPr>
             </w:pPr>
+            <w:bookmarkStart w:id="18" w:name="_Hlk12894529"/>
+            <w:bookmarkEnd w:id="17"/>
           </w:p>
         </w:tc>
         <w:tc>
@@ -4932,12 +5381,6 @@
         </w:tc>
       </w:tr>
       <w:tr>
-        <w:tblPrEx>
-          <w:tblCellMar>
-            <w:top w:w="0" w:type="dxa"/>
-            <w:bottom w:w="0" w:type="dxa"/>
-          </w:tblCellMar>
-        </w:tblPrEx>
         <w:trPr>
           <w:trHeight w:hRule="exact" w:val="374"/>
           <w:jc w:val="center"/>
@@ -5156,12 +5599,6 @@
         </w:tc>
       </w:tr>
       <w:tr>
-        <w:tblPrEx>
-          <w:tblCellMar>
-            <w:top w:w="0" w:type="dxa"/>
-            <w:bottom w:w="0" w:type="dxa"/>
-          </w:tblCellMar>
-        </w:tblPrEx>
         <w:trPr>
           <w:trHeight w:hRule="exact" w:val="374"/>
           <w:jc w:val="center"/>
@@ -5189,23 +5626,18 @@
             <w:r>
               <w:rPr>
                 <w:rStyle w:val="Bodytext265pt"/>
+                <w:sz w:val="18"/>
+                <w:szCs w:val="18"/>
                 <w:lang w:val="pt-BR"/>
               </w:rPr>
-              <w:t>Estudo das bibliotecas e ferrament</w:t>
+              <w:t>Estudo das bibliotecas e ferramentas disponíveis em Python</w:t>
             </w:r>
             <w:r>
               <w:rPr>
                 <w:rStyle w:val="Bodytext265pt"/>
                 <w:lang w:val="pt-BR"/>
               </w:rPr>
-              <w:t>a</w:t>
-            </w:r>
-            <w:r>
-              <w:rPr>
-                <w:rStyle w:val="Bodytext265pt"/>
-                <w:lang w:val="pt-BR"/>
-              </w:rPr>
-              <w:t>s disponíveis em Python.</w:t>
+              <w:t>.</w:t>
             </w:r>
           </w:p>
         </w:tc>
@@ -5376,12 +5808,6 @@
         </w:tc>
       </w:tr>
       <w:tr>
-        <w:tblPrEx>
-          <w:tblCellMar>
-            <w:top w:w="0" w:type="dxa"/>
-            <w:bottom w:w="0" w:type="dxa"/>
-          </w:tblCellMar>
-        </w:tblPrEx>
         <w:trPr>
           <w:trHeight w:hRule="exact" w:val="374"/>
           <w:jc w:val="center"/>
@@ -5582,12 +6008,6 @@
         </w:tc>
       </w:tr>
       <w:tr>
-        <w:tblPrEx>
-          <w:tblCellMar>
-            <w:top w:w="0" w:type="dxa"/>
-            <w:bottom w:w="0" w:type="dxa"/>
-          </w:tblCellMar>
-        </w:tblPrEx>
         <w:trPr>
           <w:trHeight w:hRule="exact" w:val="379"/>
           <w:jc w:val="center"/>
@@ -5609,12 +6029,16 @@
               <w:shd w:val="clear" w:color="auto" w:fill="auto"/>
               <w:spacing w:after="0" w:line="146" w:lineRule="exact"/>
               <w:rPr>
+                <w:sz w:val="18"/>
+                <w:szCs w:val="18"/>
                 <w:lang w:val="pt-BR"/>
               </w:rPr>
             </w:pPr>
             <w:r>
               <w:rPr>
                 <w:rStyle w:val="Bodytext265pt"/>
+                <w:sz w:val="18"/>
+                <w:szCs w:val="18"/>
                 <w:lang w:val="pt-BR"/>
               </w:rPr>
               <w:t>Análise dos dados obtidos e levantamento de soluções.</w:t>
@@ -5795,12 +6219,6 @@
         </w:tc>
       </w:tr>
       <w:tr>
-        <w:tblPrEx>
-          <w:tblCellMar>
-            <w:top w:w="0" w:type="dxa"/>
-            <w:bottom w:w="0" w:type="dxa"/>
-          </w:tblCellMar>
-        </w:tblPrEx>
         <w:trPr>
           <w:trHeight w:hRule="exact" w:val="374"/>
           <w:jc w:val="center"/>
@@ -6004,12 +6422,6 @@
         </w:tc>
       </w:tr>
       <w:tr>
-        <w:tblPrEx>
-          <w:tblCellMar>
-            <w:top w:w="0" w:type="dxa"/>
-            <w:bottom w:w="0" w:type="dxa"/>
-          </w:tblCellMar>
-        </w:tblPrEx>
         <w:trPr>
           <w:trHeight w:hRule="exact" w:val="374"/>
           <w:jc w:val="center"/>
@@ -6032,12 +6444,16 @@
               <w:spacing w:after="0" w:line="146" w:lineRule="exact"/>
               <w:jc w:val="left"/>
               <w:rPr>
+                <w:sz w:val="18"/>
+                <w:szCs w:val="18"/>
                 <w:lang w:val="pt-BR"/>
               </w:rPr>
             </w:pPr>
             <w:r>
               <w:rPr>
                 <w:rStyle w:val="Bodytext265pt"/>
+                <w:sz w:val="18"/>
+                <w:szCs w:val="18"/>
                 <w:lang w:val="pt-BR"/>
               </w:rPr>
               <w:t>Realização da segunda pesquisa e comparação com os dados anteriores.</w:t>
@@ -6221,12 +6637,6 @@
         </w:tc>
       </w:tr>
       <w:tr>
-        <w:tblPrEx>
-          <w:tblCellMar>
-            <w:top w:w="0" w:type="dxa"/>
-            <w:bottom w:w="0" w:type="dxa"/>
-          </w:tblCellMar>
-        </w:tblPrEx>
         <w:trPr>
           <w:trHeight w:hRule="exact" w:val="374"/>
           <w:jc w:val="center"/>
@@ -6247,11 +6657,17 @@
               <w:framePr w:w="9590" w:wrap="notBeside" w:vAnchor="text" w:hAnchor="text" w:xAlign="center" w:y="1"/>
               <w:shd w:val="clear" w:color="auto" w:fill="auto"/>
               <w:spacing w:after="0" w:line="146" w:lineRule="exact"/>
+              <w:rPr>
+                <w:sz w:val="18"/>
+                <w:szCs w:val="18"/>
+              </w:rPr>
             </w:pPr>
             <w:proofErr w:type="spellStart"/>
             <w:r>
               <w:rPr>
                 <w:rStyle w:val="Bodytext265pt"/>
+                <w:sz w:val="18"/>
+                <w:szCs w:val="18"/>
               </w:rPr>
               <w:t>Redação</w:t>
             </w:r>
@@ -6259,6 +6675,8 @@
             <w:r>
               <w:rPr>
                 <w:rStyle w:val="Bodytext265pt"/>
+                <w:sz w:val="18"/>
+                <w:szCs w:val="18"/>
               </w:rPr>
               <w:t xml:space="preserve"> do TCC.</w:t>
             </w:r>
@@ -6431,12 +6849,6 @@
         </w:tc>
       </w:tr>
       <w:tr>
-        <w:tblPrEx>
-          <w:tblCellMar>
-            <w:top w:w="0" w:type="dxa"/>
-            <w:bottom w:w="0" w:type="dxa"/>
-          </w:tblCellMar>
-        </w:tblPrEx>
         <w:trPr>
           <w:trHeight w:hRule="exact" w:val="384"/>
           <w:jc w:val="center"/>
@@ -6459,6 +6871,7 @@
               <w:shd w:val="clear" w:color="auto" w:fill="auto"/>
               <w:spacing w:after="0" w:line="146" w:lineRule="exact"/>
             </w:pPr>
+            <w:bookmarkStart w:id="19" w:name="_GoBack"/>
             <w:proofErr w:type="spellStart"/>
             <w:r>
               <w:rPr>
@@ -6473,6 +6886,7 @@
               </w:rPr>
               <w:t xml:space="preserve"> do TCC.</w:t>
             </w:r>
+            <w:bookmarkEnd w:id="19"/>
           </w:p>
         </w:tc>
         <w:tc>
@@ -6643,6 +7057,7 @@
           </w:p>
         </w:tc>
       </w:tr>
+      <w:bookmarkEnd w:id="18"/>
     </w:tbl>
     <w:p>
       <w:pPr>
@@ -6669,6 +7084,7 @@
         <w:ind w:left="480"/>
       </w:pPr>
     </w:p>
+    <w:bookmarkEnd w:id="16"/>
     <w:p>
       <w:pPr>
         <w:pStyle w:val="Bodytext40"/>
@@ -6719,13 +7135,7 @@
         <w:rPr>
           <w:lang w:val="pt-BR"/>
         </w:rPr>
-        <w:t>Disponível em: &lt;https://bigdata-madesimple.com/top-8-programming-languages-every-data-scientist-should-master-in-2019/&gt;. Acesso em: 03 de fevereiro de 2019.</w:t>
-      </w:r>
-      <w:r>
-        <w:rPr>
-          <w:lang w:val="pt-BR"/>
-        </w:rPr>
-        <w:t xml:space="preserve"> </w:t>
+        <w:t xml:space="preserve">Disponível em: &lt;https://bigdata-madesimple.com/top-8-programming-languages-every-data-scientist-should-master-in-2019/&gt;. Acesso em: 03 de fevereiro de 2019. </w:t>
       </w:r>
     </w:p>
     <w:p>
@@ -6737,27 +7147,11 @@
           <w:lang w:val="pt-BR"/>
         </w:rPr>
       </w:pPr>
-      <w:bookmarkStart w:id="16" w:name="_GoBack"/>
-      <w:bookmarkEnd w:id="16"/>
-      <w:r>
-        <w:rPr>
-          <w:lang w:val="pt-BR"/>
-        </w:rPr>
-        <w:t xml:space="preserve">EXAME, Cinema vs. </w:t>
-      </w:r>
-      <w:proofErr w:type="spellStart"/>
-      <w:r>
-        <w:rPr>
-          <w:lang w:val="pt-BR"/>
-        </w:rPr>
-        <w:t>Netflix</w:t>
-      </w:r>
-      <w:proofErr w:type="spellEnd"/>
-      <w:r>
-        <w:rPr>
-          <w:lang w:val="pt-BR"/>
-        </w:rPr>
-        <w:t xml:space="preserve">, o combate. Disponível em: &lt;https://exame.abril.com.br/estilo-de-vida/cinema-vs-netflix-o-combate/&gt;. Acesso em 01 de maio de 2019. </w:t>
+      <w:r>
+        <w:rPr>
+          <w:lang w:val="pt-BR"/>
+        </w:rPr>
+        <w:t xml:space="preserve">EXAME, Cinema vs. Netflix, o combate. Disponível em: &lt;https://exame.abril.com.br/estilo-de-vida/cinema-vs-netflix-o-combate/&gt;. Acesso em 01 de maio de 2019. </w:t>
       </w:r>
     </w:p>
     <w:p>
@@ -6781,14 +7175,12 @@
         <w:pStyle w:val="Bodytext20"/>
         <w:spacing w:after="0" w:line="240" w:lineRule="auto"/>
         <w:jc w:val="both"/>
-        <w:rPr>
-          <w:lang w:val="pt-BR"/>
-        </w:rPr>
       </w:pPr>
       <w:r>
         <w:rPr>
           <w:lang w:val="pt-BR"/>
         </w:rPr>
+        <w:lastRenderedPageBreak/>
         <w:t>INSTITUTO ATLÂNTICO. Data Science: entenda a importância dos dados para sua empresa. 2018. Disponível em: &lt;https://blog.atlantico.com.br/ data-</w:t>
       </w:r>
       <w:proofErr w:type="spellStart"/>
@@ -6817,19 +7209,37 @@
         <w:rPr>
           <w:lang w:val="pt-BR"/>
         </w:rPr>
-        <w:t xml:space="preserve">-dos-dados-para-sua-empresa/&gt;. Acesso em: </w:t>
-      </w:r>
-      <w:r>
-        <w:rPr>
-          <w:lang w:val="pt-BR"/>
-        </w:rPr>
+        <w:t xml:space="preserve">-dos-dados-para-sua-empresa/&gt;. </w:t>
+      </w:r>
+      <w:proofErr w:type="spellStart"/>
+      <w:r>
+        <w:t>Acesso</w:t>
+      </w:r>
+      <w:proofErr w:type="spellEnd"/>
+      <w:r>
+        <w:t xml:space="preserve"> </w:t>
+      </w:r>
+      <w:proofErr w:type="spellStart"/>
+      <w:r>
+        <w:t>em</w:t>
+      </w:r>
+      <w:proofErr w:type="spellEnd"/>
+      <w:r>
+        <w:t xml:space="preserve">: </w:t>
+      </w:r>
+      <w:r>
         <w:t>17 de</w:t>
       </w:r>
       <w:r>
-        <w:rPr>
-          <w:lang w:val="pt-BR"/>
-        </w:rPr>
-        <w:t xml:space="preserve"> março de 2019.</w:t>
+        <w:t xml:space="preserve"> </w:t>
+      </w:r>
+      <w:proofErr w:type="spellStart"/>
+      <w:r>
+        <w:t>março</w:t>
+      </w:r>
+      <w:proofErr w:type="spellEnd"/>
+      <w:r>
+        <w:t xml:space="preserve"> de 2019.</w:t>
       </w:r>
     </w:p>
     <w:p>
@@ -7011,28 +7421,7 @@
         <w:rPr>
           <w:lang w:val="pt-BR"/>
         </w:rPr>
-        <w:t xml:space="preserve"> Data Science? 2016. Disponível em: &lt;</w:t>
-      </w:r>
-      <w:proofErr w:type="spellStart"/>
-      <w:r>
-        <w:rPr>
-          <w:lang w:val="pt-BR"/>
-        </w:rPr>
-        <w:t>https</w:t>
-      </w:r>
-      <w:proofErr w:type="spellEnd"/>
-      <w:r>
-        <w:rPr>
-          <w:lang w:val="pt-BR"/>
-        </w:rPr>
-        <w:t>://www.oficinadanet. com.br/post/16919-</w:t>
-      </w:r>
-      <w:r>
-        <w:rPr>
-          <w:lang w:val="pt-BR"/>
-        </w:rPr>
-        <w:lastRenderedPageBreak/>
-        <w:t>o-que-e-data-science&gt;. Acesso em: 17 de março de 2019.</w:t>
+        <w:t xml:space="preserve"> Data Science? 2016. Disponível em: &lt;https://www.oficinadanet. com.br/post/16919-o-que-e-data-science&gt;. Acesso em: 17 de março de 2019.</w:t>
       </w:r>
     </w:p>
     <w:p>
@@ -7094,7 +7483,7 @@
       <mc:AlternateContent>
         <mc:Choice Requires="wps">
           <w:drawing>
-            <wp:anchor distT="0" distB="0" distL="63500" distR="63500" simplePos="0" relativeHeight="314572416" behindDoc="1" locked="0" layoutInCell="1" allowOverlap="1">
+            <wp:anchor distT="0" distB="0" distL="63500" distR="63500" simplePos="0" relativeHeight="314572416" behindDoc="1" locked="0" layoutInCell="1" allowOverlap="1" wp14:anchorId="4C0732BE" wp14:editId="4B326FE6">
               <wp:simplePos x="0" y="0"/>
               <wp:positionH relativeFrom="page">
                 <wp:posOffset>3592195</wp:posOffset>
@@ -7194,11 +7583,11 @@
         </mc:Choice>
         <mc:Fallback>
           <w:pict>
-            <v:shapetype id="_x0000_t202" coordsize="21600,21600" o:spt="202" path="m,l,21600r21600,l21600,xe">
+            <v:shapetype w14:anchorId="4C0732BE" id="_x0000_t202" coordsize="21600,21600" o:spt="202" path="m,l,21600r21600,l21600,xe">
               <v:stroke joinstyle="miter"/>
               <v:path gradientshapeok="t" o:connecttype="rect"/>
             </v:shapetype>
-            <v:shape id="Text Box 9" o:spid="_x0000_s1026" type="#_x0000_t202" style="position:absolute;margin-left:282.85pt;margin-top:764.2pt;width:55.45pt;height:24.15pt;z-index:-188744064;visibility:visible;mso-wrap-style:none;mso-width-percent:0;mso-height-percent:0;mso-wrap-distance-left:5pt;mso-wrap-distance-top:0;mso-wrap-distance-right:5pt;mso-wrap-distance-bottom:0;mso-position-horizontal:absolute;mso-position-horizontal-relative:page;mso-position-vertical:absolute;mso-position-vertical-relative:page;mso-width-percent:0;mso-height-percent:0;mso-width-relative:page;mso-height-relative:page;v-text-anchor:top" o:gfxdata="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" filled="f" stroked="f">
+            <v:shape id="Text Box 9" o:spid="_x0000_s1026" type="#_x0000_t202" style="position:absolute;margin-left:282.85pt;margin-top:764.2pt;width:55.45pt;height:24.15pt;z-index:-188744064;visibility:visible;mso-wrap-style:none;mso-width-percent:0;mso-height-percent:0;mso-wrap-distance-left:5pt;mso-wrap-distance-top:0;mso-wrap-distance-right:5pt;mso-wrap-distance-bottom:0;mso-position-horizontal:absolute;mso-position-horizontal-relative:page;mso-position-vertical:absolute;mso-position-vertical-relative:page;mso-width-percent:0;mso-height-percent:0;mso-width-relative:page;mso-height-relative:page;v-text-anchor:top" o:gfxdata="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" filled="f" stroked="f">
               <v:path arrowok="t"/>
               <v:textbox style="mso-fit-shape-to-text:t" inset="0,0,0,0">
                 <w:txbxContent>
@@ -7279,7 +7668,7 @@
       <mc:AlternateContent>
         <mc:Choice Requires="wps">
           <w:drawing>
-            <wp:anchor distT="0" distB="0" distL="63500" distR="63500" simplePos="0" relativeHeight="314572417" behindDoc="1" locked="0" layoutInCell="1" allowOverlap="1">
+            <wp:anchor distT="0" distB="0" distL="63500" distR="63500" simplePos="0" relativeHeight="314572417" behindDoc="1" locked="0" layoutInCell="1" allowOverlap="1" wp14:anchorId="68FBB254" wp14:editId="1AF53050">
               <wp:simplePos x="0" y="0"/>
               <wp:positionH relativeFrom="page">
                 <wp:posOffset>6825615</wp:posOffset>
@@ -7381,11 +7770,11 @@
         </mc:Choice>
         <mc:Fallback>
           <w:pict>
-            <v:shapetype id="_x0000_t202" coordsize="21600,21600" o:spt="202" path="m,l,21600r21600,l21600,xe">
+            <v:shapetype w14:anchorId="68FBB254" id="_x0000_t202" coordsize="21600,21600" o:spt="202" path="m,l,21600r21600,l21600,xe">
               <v:stroke joinstyle="miter"/>
               <v:path gradientshapeok="t" o:connecttype="rect"/>
             </v:shapetype>
-            <v:shape id="Text Box 8" o:spid="_x0000_s1027" type="#_x0000_t202" style="position:absolute;margin-left:537.45pt;margin-top:52.8pt;width:5.85pt;height:12.05pt;z-index:-188744063;visibility:visible;mso-wrap-style:none;mso-width-percent:0;mso-height-percent:0;mso-wrap-distance-left:5pt;mso-wrap-distance-top:0;mso-wrap-distance-right:5pt;mso-wrap-distance-bottom:0;mso-position-horizontal:absolute;mso-position-horizontal-relative:page;mso-position-vertical:absolute;mso-position-vertical-relative:page;mso-width-percent:0;mso-height-percent:0;mso-width-relative:page;mso-height-relative:page;v-text-anchor:top" o:gfxdata="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" filled="f" stroked="f">
+            <v:shape id="Text Box 8" o:spid="_x0000_s1027" type="#_x0000_t202" style="position:absolute;margin-left:537.45pt;margin-top:52.8pt;width:5.85pt;height:12.05pt;z-index:-188744063;visibility:visible;mso-wrap-style:none;mso-width-percent:0;mso-height-percent:0;mso-wrap-distance-left:5pt;mso-wrap-distance-top:0;mso-wrap-distance-right:5pt;mso-wrap-distance-bottom:0;mso-position-horizontal:absolute;mso-position-horizontal-relative:page;mso-position-vertical:absolute;mso-position-vertical-relative:page;mso-width-percent:0;mso-height-percent:0;mso-width-relative:page;mso-height-relative:page;v-text-anchor:top" o:gfxdata="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" filled="f" stroked="f">
               <v:path arrowok="t"/>
               <v:textbox style="mso-fit-shape-to-text:t" inset="0,0,0,0">
                 <w:txbxContent>

</xml_diff>